<commit_message>
vytvořen report dokument a soubor na zkoumání dat
</commit_message>
<xml_diff>
--- a/Assignment_v01.docx
+++ b/Assignment_v01.docx
@@ -4,7 +4,7 @@
   <w:body>
     <w:p>
       <w:pPr>
-        <w:pStyle w:val="Nzev"/>
+        <w:pStyle w:val="Title"/>
       </w:pPr>
       <w:r>
         <w:t>Assignment</w:t>
@@ -13,7 +13,7 @@
     <w:p/>
     <w:p>
       <w:pPr>
-        <w:pStyle w:val="Podnadpis"/>
+        <w:pStyle w:val="Subtitle"/>
         <w:pBdr>
           <w:bottom w:val="single" w:sz="6" w:space="1" w:color="000000"/>
         </w:pBdr>
@@ -52,13 +52,24 @@
         <w:t xml:space="preserve">Submission: </w:t>
       </w:r>
       <w:r>
-        <w:t>MS Team</w:t>
+        <w:t xml:space="preserve">MS </w:t>
+      </w:r>
+      <w:commentRangeStart w:id="0"/>
+      <w:r>
+        <w:t>Team</w:t>
+      </w:r>
+      <w:commentRangeEnd w:id="0"/>
+      <w:r>
+        <w:rPr>
+          <w:rStyle w:val="CommentReference"/>
+        </w:rPr>
+        <w:commentReference w:id="0"/>
       </w:r>
     </w:p>
     <w:p/>
     <w:p>
       <w:pPr>
-        <w:pStyle w:val="Nadpis1"/>
+        <w:pStyle w:val="Heading1"/>
         <w:numPr>
           <w:ilvl w:val="0"/>
           <w:numId w:val="7"/>
@@ -99,10 +110,10 @@
         </w:rPr>
         <w:t xml:space="preserve">Data source: </w:t>
       </w:r>
-      <w:hyperlink r:id="rId7" w:history="1">
+      <w:hyperlink r:id="rId14" w:history="1">
         <w:r>
           <w:rPr>
-            <w:rStyle w:val="Hypertextovodkaz"/>
+            <w:rStyle w:val="Hyperlink"/>
           </w:rPr>
           <w:t>http://insideairbnb.com/get-the-data/</w:t>
         </w:r>
@@ -170,10 +181,10 @@
         </w:rPr>
         <w:t xml:space="preserve"> </w:t>
       </w:r>
-      <w:hyperlink r:id="rId8" w:history="1">
+      <w:hyperlink r:id="rId15" w:anchor="gid=1322284596" w:history="1">
         <w:r>
           <w:rPr>
-            <w:rStyle w:val="Hypertextovodkaz"/>
+            <w:rStyle w:val="Hyperlink"/>
           </w:rPr>
           <w:t>https://docs.google.com/spreadsheets/d/1iWCNJcSutYqpULSQHlNyGInUvHg2BoUGoNRIGa6Szc4/edit#gid=1322284596</w:t>
         </w:r>
@@ -228,7 +239,7 @@
     </w:p>
     <w:p>
       <w:pPr>
-        <w:pStyle w:val="Nadpis1"/>
+        <w:pStyle w:val="Heading1"/>
         <w:numPr>
           <w:ilvl w:val="0"/>
           <w:numId w:val="7"/>
@@ -449,7 +460,35 @@
         <w:rPr>
           <w:rFonts w:ascii="Arial" w:eastAsia="Arial" w:hAnsi="Arial" w:cs="Arial"/>
         </w:rPr>
-        <w:t>What can you conclude about the dataset after doing some data visualization?</w:t>
+        <w:t xml:space="preserve">What can you conclude about the dataset after doing some data </w:t>
+      </w:r>
+      <w:commentRangeStart w:id="1"/>
+      <w:commentRangeStart w:id="2"/>
+      <w:r>
+        <w:rPr>
+          <w:rFonts w:ascii="Arial" w:eastAsia="Arial" w:hAnsi="Arial" w:cs="Arial"/>
+        </w:rPr>
+        <w:t>visualization</w:t>
+      </w:r>
+      <w:commentRangeEnd w:id="1"/>
+      <w:r>
+        <w:rPr>
+          <w:rStyle w:val="CommentReference"/>
+        </w:rPr>
+        <w:commentReference w:id="1"/>
+      </w:r>
+      <w:commentRangeEnd w:id="2"/>
+      <w:r>
+        <w:rPr>
+          <w:rStyle w:val="CommentReference"/>
+        </w:rPr>
+        <w:commentReference w:id="2"/>
+      </w:r>
+      <w:r>
+        <w:rPr>
+          <w:rFonts w:ascii="Arial" w:eastAsia="Arial" w:hAnsi="Arial" w:cs="Arial"/>
+        </w:rPr>
+        <w:t>?</w:t>
       </w:r>
     </w:p>
     <w:p>
@@ -464,21 +503,7 @@
         <w:rPr>
           <w:rFonts w:ascii="Arial" w:eastAsia="Arial" w:hAnsi="Arial" w:cs="Arial"/>
         </w:rPr>
-        <w:t xml:space="preserve">Do not get stuck here. It is important to understand, that it is </w:t>
-      </w:r>
-      <w:proofErr w:type="gramStart"/>
-      <w:r>
-        <w:rPr>
-          <w:rFonts w:ascii="Arial" w:eastAsia="Arial" w:hAnsi="Arial" w:cs="Arial"/>
-        </w:rPr>
-        <w:t>an absolutely necessary</w:t>
-      </w:r>
-      <w:proofErr w:type="gramEnd"/>
-      <w:r>
-        <w:rPr>
-          <w:rFonts w:ascii="Arial" w:eastAsia="Arial" w:hAnsi="Arial" w:cs="Arial"/>
-        </w:rPr>
-        <w:t xml:space="preserve"> requirement to understand the data used for modelling and quite often also 80 % of the practical work. We, however, do not consider this as a content of the course. Therefore, even though you spend quite some time on this phase, it should not be a substantial part of your report/presentation. We just need to be sure that you did all the necessary steps before you get to modelling.</w:t>
+        <w:t>Do not get stuck here. It is important to understand, that it is an absolutely necessary requirement to understand the data used for modelling and quite often also 80 % of the practical work. We, however, do not consider this as a content of the course. Therefore, even though you spend quite some time on this phase, it should not be a substantial part of your report/presentation. We just need to be sure that you did all the necessary steps before you get to modelling.</w:t>
       </w:r>
     </w:p>
     <w:p>
@@ -589,6 +614,12 @@
         </w:rPr>
         <w:t>.</w:t>
       </w:r>
+      <w:r>
+        <w:rPr>
+          <w:rFonts w:ascii="Arial" w:eastAsia="Arial" w:hAnsi="Arial" w:cs="Arial"/>
+        </w:rPr>
+        <w:t xml:space="preserve"> </w:t>
+      </w:r>
     </w:p>
     <w:p>
       <w:pPr>
@@ -606,7 +637,35 @@
           <w:rFonts w:ascii="Arial" w:eastAsia="Arial" w:hAnsi="Arial" w:cs="Arial"/>
         </w:rPr>
         <w:lastRenderedPageBreak/>
-        <w:t>What can you conclude about the dataset after doing some data visualization?</w:t>
+        <w:t xml:space="preserve">What can you conclude about the dataset after doing some data </w:t>
+      </w:r>
+      <w:commentRangeStart w:id="3"/>
+      <w:commentRangeStart w:id="4"/>
+      <w:r>
+        <w:rPr>
+          <w:rFonts w:ascii="Arial" w:eastAsia="Arial" w:hAnsi="Arial" w:cs="Arial"/>
+        </w:rPr>
+        <w:t>visualization</w:t>
+      </w:r>
+      <w:commentRangeEnd w:id="3"/>
+      <w:r>
+        <w:rPr>
+          <w:rStyle w:val="CommentReference"/>
+        </w:rPr>
+        <w:commentReference w:id="3"/>
+      </w:r>
+      <w:commentRangeEnd w:id="4"/>
+      <w:r>
+        <w:rPr>
+          <w:rStyle w:val="CommentReference"/>
+        </w:rPr>
+        <w:commentReference w:id="4"/>
+      </w:r>
+      <w:r>
+        <w:rPr>
+          <w:rFonts w:ascii="Arial" w:eastAsia="Arial" w:hAnsi="Arial" w:cs="Arial"/>
+        </w:rPr>
+        <w:t>?</w:t>
       </w:r>
     </w:p>
     <w:p>
@@ -653,7 +712,65 @@
         <w:rPr>
           <w:rFonts w:ascii="Arial" w:eastAsia="Arial" w:hAnsi="Arial" w:cs="Arial"/>
         </w:rPr>
-        <w:t>Try different models and provide a rationale for your selected model choice and architecture. Describe your validation process. Your model report must include the following:</w:t>
+        <w:t xml:space="preserve">Try different models and provide a rationale for your selected model choice and architecture. Describe your validation process. Your model report must include the </w:t>
+      </w:r>
+      <w:commentRangeStart w:id="5"/>
+      <w:commentRangeStart w:id="6"/>
+      <w:commentRangeStart w:id="7"/>
+      <w:commentRangeStart w:id="8"/>
+      <w:r>
+        <w:rPr>
+          <w:rFonts w:ascii="Arial" w:eastAsia="Arial" w:hAnsi="Arial" w:cs="Arial"/>
+        </w:rPr>
+        <w:t>following</w:t>
+      </w:r>
+      <w:commentRangeEnd w:id="5"/>
+      <w:r>
+        <w:rPr>
+          <w:rStyle w:val="CommentReference"/>
+        </w:rPr>
+        <w:commentReference w:id="5"/>
+      </w:r>
+      <w:commentRangeEnd w:id="6"/>
+      <w:r>
+        <w:rPr>
+          <w:rStyle w:val="CommentReference"/>
+        </w:rPr>
+        <w:commentReference w:id="6"/>
+      </w:r>
+      <w:commentRangeEnd w:id="7"/>
+      <w:r>
+        <w:rPr>
+          <w:rStyle w:val="CommentReference"/>
+        </w:rPr>
+        <w:commentReference w:id="7"/>
+      </w:r>
+      <w:commentRangeEnd w:id="8"/>
+      <w:r>
+        <w:rPr>
+          <w:rStyle w:val="CommentReference"/>
+        </w:rPr>
+        <w:commentReference w:id="8"/>
+      </w:r>
+      <w:r>
+        <w:rPr>
+          <w:rFonts w:ascii="Arial" w:eastAsia="Arial" w:hAnsi="Arial" w:cs="Arial"/>
+        </w:rPr>
+        <w:t>:</w:t>
+      </w:r>
+      <w:commentRangeStart w:id="9"/>
+      <w:r>
+        <w:rPr>
+          <w:rFonts w:ascii="Arial" w:eastAsia="Arial" w:hAnsi="Arial" w:cs="Arial"/>
+        </w:rPr>
+        <w:t>n</w:t>
+      </w:r>
+      <w:commentRangeEnd w:id="9"/>
+      <w:r>
+        <w:rPr>
+          <w:rStyle w:val="CommentReference"/>
+        </w:rPr>
+        <w:commentReference w:id="9"/>
       </w:r>
     </w:p>
     <w:p>
@@ -689,21 +806,7 @@
         <w:rPr>
           <w:rFonts w:ascii="Arial" w:eastAsia="Arial" w:hAnsi="Arial" w:cs="Arial"/>
         </w:rPr>
-        <w:t xml:space="preserve">Ideas to improve the </w:t>
-      </w:r>
-      <w:proofErr w:type="gramStart"/>
-      <w:r>
-        <w:rPr>
-          <w:rFonts w:ascii="Arial" w:eastAsia="Arial" w:hAnsi="Arial" w:cs="Arial"/>
-        </w:rPr>
-        <w:t>model</w:t>
-      </w:r>
-      <w:proofErr w:type="gramEnd"/>
-      <w:r>
-        <w:rPr>
-          <w:rFonts w:ascii="Arial" w:eastAsia="Arial" w:hAnsi="Arial" w:cs="Arial"/>
-        </w:rPr>
-        <w:t xml:space="preserve"> </w:t>
+        <w:t xml:space="preserve">Ideas to improve the model </w:t>
       </w:r>
     </w:p>
     <w:p>
@@ -733,16 +836,8 @@
         <w:rPr>
           <w:rFonts w:ascii="Arial" w:eastAsia="Arial" w:hAnsi="Arial" w:cs="Arial"/>
         </w:rPr>
-        <w:t xml:space="preserve"> the values for the hyper-parameters of your </w:t>
-      </w:r>
-      <w:proofErr w:type="gramStart"/>
-      <w:r>
-        <w:rPr>
-          <w:rFonts w:ascii="Arial" w:eastAsia="Arial" w:hAnsi="Arial" w:cs="Arial"/>
-        </w:rPr>
-        <w:t>model</w:t>
-      </w:r>
-      <w:proofErr w:type="gramEnd"/>
+        <w:t xml:space="preserve"> the values for the hyper-parameters of your model</w:t>
+      </w:r>
     </w:p>
     <w:p>
       <w:pPr>
@@ -761,17 +856,8 @@
           <w:rFonts w:ascii="Arial" w:eastAsia="Arial" w:hAnsi="Arial" w:cs="Arial"/>
           <w:b/>
         </w:rPr>
-        <w:t xml:space="preserve">Model </w:t>
-      </w:r>
-      <w:proofErr w:type="gramStart"/>
-      <w:r>
-        <w:rPr>
-          <w:rFonts w:ascii="Arial" w:eastAsia="Arial" w:hAnsi="Arial" w:cs="Arial"/>
-          <w:b/>
-        </w:rPr>
-        <w:t>interpretation</w:t>
-      </w:r>
-      <w:proofErr w:type="gramEnd"/>
+        <w:t>Model interpretation</w:t>
+      </w:r>
     </w:p>
     <w:p>
       <w:pPr>
@@ -1024,7 +1110,7 @@
                     <pic:cNvPicPr preferRelativeResize="0"/>
                   </pic:nvPicPr>
                   <pic:blipFill>
-                    <a:blip r:embed="rId9"/>
+                    <a:blip r:embed="rId16"/>
                     <a:srcRect/>
                     <a:stretch>
                       <a:fillRect/>
@@ -1077,21 +1163,7 @@
         <w:rPr>
           <w:rFonts w:ascii="Arial" w:eastAsia="Arial" w:hAnsi="Arial" w:cs="Arial"/>
         </w:rPr>
-        <w:t xml:space="preserve"> - should include a pdf document with the items described </w:t>
-      </w:r>
-      <w:proofErr w:type="gramStart"/>
-      <w:r>
-        <w:rPr>
-          <w:rFonts w:ascii="Arial" w:eastAsia="Arial" w:hAnsi="Arial" w:cs="Arial"/>
-        </w:rPr>
-        <w:t>above</w:t>
-      </w:r>
-      <w:proofErr w:type="gramEnd"/>
-      <w:r>
-        <w:rPr>
-          <w:rFonts w:ascii="Arial" w:eastAsia="Arial" w:hAnsi="Arial" w:cs="Arial"/>
-        </w:rPr>
-        <w:t xml:space="preserve"> </w:t>
+        <w:t xml:space="preserve"> - should include a pdf document with the items described above </w:t>
       </w:r>
     </w:p>
     <w:p>
@@ -1158,7 +1230,7 @@
         </w:rPr>
         <w:t xml:space="preserve">in your development environment and save all the dependencies utilized into this requirements file. More info about this file: </w:t>
       </w:r>
-      <w:hyperlink r:id="rId10">
+      <w:hyperlink r:id="rId17">
         <w:r>
           <w:rPr>
             <w:rFonts w:ascii="Arial" w:eastAsia="Arial" w:hAnsi="Arial" w:cs="Arial"/>
@@ -1192,21 +1264,7 @@
         <w:rPr>
           <w:rFonts w:ascii="Arial" w:eastAsia="Arial" w:hAnsi="Arial" w:cs="Arial"/>
         </w:rPr>
-        <w:t xml:space="preserve">Runnable code in jupyter notebook. This notebook will be run by the </w:t>
-      </w:r>
-      <w:proofErr w:type="gramStart"/>
-      <w:r>
-        <w:rPr>
-          <w:rFonts w:ascii="Arial" w:eastAsia="Arial" w:hAnsi="Arial" w:cs="Arial"/>
-        </w:rPr>
-        <w:t>evaluators</w:t>
-      </w:r>
-      <w:proofErr w:type="gramEnd"/>
-      <w:r>
-        <w:rPr>
-          <w:rFonts w:ascii="Arial" w:eastAsia="Arial" w:hAnsi="Arial" w:cs="Arial"/>
-        </w:rPr>
-        <w:t xml:space="preserve"> </w:t>
+        <w:t xml:space="preserve">Runnable code in jupyter notebook. This notebook will be run by the evaluators </w:t>
       </w:r>
     </w:p>
     <w:p>
@@ -1233,7 +1291,7 @@
         </w:rPr>
         <w:t xml:space="preserve">: Create a </w:t>
       </w:r>
-      <w:hyperlink r:id="rId11">
+      <w:hyperlink r:id="rId18">
         <w:r>
           <w:rPr>
             <w:rFonts w:ascii="Arial" w:eastAsia="Arial" w:hAnsi="Arial" w:cs="Arial"/>
@@ -1247,7 +1305,43 @@
         <w:rPr>
           <w:rFonts w:ascii="Arial" w:eastAsia="Arial" w:hAnsi="Arial" w:cs="Arial"/>
         </w:rPr>
-        <w:t xml:space="preserve"> Application and demo your model using an UI</w:t>
+        <w:t xml:space="preserve"> Application and </w:t>
+      </w:r>
+      <w:commentRangeStart w:id="10"/>
+      <w:commentRangeStart w:id="11"/>
+      <w:commentRangeStart w:id="12"/>
+      <w:r>
+        <w:rPr>
+          <w:rFonts w:ascii="Arial" w:eastAsia="Arial" w:hAnsi="Arial" w:cs="Arial"/>
+        </w:rPr>
+        <w:t>demo</w:t>
+      </w:r>
+      <w:commentRangeEnd w:id="10"/>
+      <w:r>
+        <w:rPr>
+          <w:rStyle w:val="CommentReference"/>
+        </w:rPr>
+        <w:commentReference w:id="10"/>
+      </w:r>
+      <w:commentRangeEnd w:id="11"/>
+      <w:r>
+        <w:rPr>
+          <w:rStyle w:val="CommentReference"/>
+        </w:rPr>
+        <w:commentReference w:id="11"/>
+      </w:r>
+      <w:commentRangeEnd w:id="12"/>
+      <w:r>
+        <w:rPr>
+          <w:rStyle w:val="CommentReference"/>
+        </w:rPr>
+        <w:commentReference w:id="12"/>
+      </w:r>
+      <w:r>
+        <w:rPr>
+          <w:rFonts w:ascii="Arial" w:eastAsia="Arial" w:hAnsi="Arial" w:cs="Arial"/>
+        </w:rPr>
+        <w:t xml:space="preserve"> your model using an UI</w:t>
       </w:r>
     </w:p>
     <w:p>
@@ -1361,7 +1455,7 @@
       </w:r>
     </w:p>
     <w:sectPr>
-      <w:footerReference w:type="default" r:id="rId12"/>
+      <w:footerReference w:type="default" r:id="rId19"/>
       <w:pgSz w:w="11906" w:h="16838"/>
       <w:pgMar w:top="1440" w:right="1440" w:bottom="1440" w:left="1440" w:header="708" w:footer="708" w:gutter="0"/>
       <w:pgNumType w:start="1"/>
@@ -1369,6 +1463,284 @@
     </w:sectPr>
   </w:body>
 </w:document>
+</file>
+
+<file path=word/comments.xml><?xml version="1.0" encoding="utf-8"?>
+<w:comments xmlns:wpc="http://schemas.microsoft.com/office/word/2010/wordprocessingCanvas" xmlns:cx="http://schemas.microsoft.com/office/drawing/2014/chartex" xmlns:cx1="http://schemas.microsoft.com/office/drawing/2015/9/8/chartex" xmlns:cx2="http://schemas.microsoft.com/office/drawing/2015/10/21/chartex" xmlns:cx3="http://schemas.microsoft.com/office/drawing/2016/5/9/chartex" xmlns:cx4="http://schemas.microsoft.com/office/drawing/2016/5/10/chartex" xmlns:cx5="http://schemas.microsoft.com/office/drawing/2016/5/11/chartex" xmlns:cx6="http://schemas.microsoft.com/office/drawing/2016/5/12/chartex" xmlns:cx7="http://schemas.microsoft.com/office/drawing/2016/5/13/chartex" xmlns:cx8="http://schemas.microsoft.com/office/drawing/2016/5/14/chartex" xmlns:mc="http://schemas.openxmlformats.org/markup-compatibility/2006" xmlns:aink="http://schemas.microsoft.com/office/drawing/2016/ink" xmlns:am3d="http://schemas.microsoft.com/office/drawing/2017/model3d" xmlns:o="urn:schemas-microsoft-com:office:office" xmlns:oel="http://schemas.microsoft.com/office/2019/extlst" xmlns:r="http://schemas.openxmlformats.org/officeDocument/2006/relationships" xmlns:m="http://schemas.openxmlformats.org/officeDocument/2006/math" xmlns:v="urn:schemas-microsoft-com:vml" xmlns:wp14="http://schemas.microsoft.com/office/word/2010/wordprocessingDrawing" xmlns:wp="http://schemas.openxmlformats.org/drawingml/2006/wordprocessingDrawing" xmlns:w10="urn:schemas-microsoft-com:office:word" xmlns:w="http://schemas.openxmlformats.org/wordprocessingml/2006/main" xmlns:w14="http://schemas.microsoft.com/office/word/2010/wordml" xmlns:w15="http://schemas.microsoft.com/office/word/2012/wordml" xmlns:w16cex="http://schemas.microsoft.com/office/word/2018/wordml/cex" xmlns:w16cid="http://schemas.microsoft.com/office/word/2016/wordml/cid" xmlns:w16="http://schemas.microsoft.com/office/word/2018/wordml" xmlns:w16du="http://schemas.microsoft.com/office/word/2023/wordml/word16du" xmlns:w16sdtdh="http://schemas.microsoft.com/office/word/2020/wordml/sdtdatahash" xmlns:w16se="http://schemas.microsoft.com/office/word/2015/wordml/symex" xmlns:wpg="http://schemas.microsoft.com/office/word/2010/wordprocessingGroup" xmlns:wpi="http://schemas.microsoft.com/office/word/2010/wordprocessingInk" xmlns:wne="http://schemas.microsoft.com/office/word/2006/wordml" xmlns:wps="http://schemas.microsoft.com/office/word/2010/wordprocessingShape" mc:Ignorable="w14 w15 w16se w16cid w16 w16cex w16sdtdh w16du wp14">
+  <w:comment w:id="0" w:author="Jana Štolcová" w:date="2024-03-25T09:36:00Z" w:initials="JŠ">
+    <w:p>
+      <w:pPr>
+        <w:pStyle w:val="CommentText"/>
+      </w:pPr>
+      <w:r>
+        <w:rPr>
+          <w:rStyle w:val="CommentReference"/>
+        </w:rPr>
+        <w:annotationRef/>
+      </w:r>
+      <w:r>
+        <w:t>Každý má na zkoušce vědět všechno, můžou se zeptat i na jiné téma, které se probíralo</w:t>
+      </w:r>
+    </w:p>
+  </w:comment>
+  <w:comment w:id="1" w:author="Jana Štolcová" w:date="2024-03-25T09:34:00Z" w:initials="JŠ">
+    <w:p>
+      <w:pPr>
+        <w:pStyle w:val="CommentText"/>
+      </w:pPr>
+      <w:r>
+        <w:rPr>
+          <w:rStyle w:val="CommentReference"/>
+        </w:rPr>
+        <w:annotationRef/>
+      </w:r>
+      <w:r>
+        <w:t>Zmínit v prezentaci, jaké úpravy jsme udělali, musí vědět, že jsme to udělali, ale nesmí to zabrat moc času</w:t>
+      </w:r>
+    </w:p>
+  </w:comment>
+  <w:comment w:id="2" w:author="Jana Štolcová" w:date="2024-03-25T09:35:00Z" w:initials="JŠ">
+    <w:p>
+      <w:pPr>
+        <w:pStyle w:val="CommentText"/>
+      </w:pPr>
+      <w:r>
+        <w:rPr>
+          <w:rStyle w:val="CommentReference"/>
+        </w:rPr>
+        <w:annotationRef/>
+      </w:r>
+      <w:r>
+        <w:t>Tohle se pojí k tvorbě parametrů, přípravě dat atd</w:t>
+      </w:r>
+    </w:p>
+  </w:comment>
+  <w:comment w:id="3" w:author="Jana Štolcová" w:date="2024-03-25T10:40:00Z" w:initials="JŠ">
+    <w:p>
+      <w:pPr>
+        <w:pStyle w:val="CommentText"/>
+      </w:pPr>
+      <w:r>
+        <w:rPr>
+          <w:rStyle w:val="CommentReference"/>
+        </w:rPr>
+        <w:annotationRef/>
+      </w:r>
+      <w:r>
+        <w:t>Napadá mě vzít do úvahy počet nabízených ubytování</w:t>
+      </w:r>
+    </w:p>
+  </w:comment>
+  <w:comment w:id="4" w:author="Jana Štolcová" w:date="2024-03-25T10:46:00Z" w:initials="JŠ">
+    <w:p>
+      <w:pPr>
+        <w:pStyle w:val="CommentText"/>
+      </w:pPr>
+      <w:r>
+        <w:rPr>
+          <w:rStyle w:val="CommentReference"/>
+        </w:rPr>
+        <w:annotationRef/>
+      </w:r>
+      <w:r>
+        <w:t>A extrémní události</w:t>
+      </w:r>
+    </w:p>
+  </w:comment>
+  <w:comment w:id="5" w:author="Jana Štolcová" w:date="2024-03-25T10:18:00Z" w:initials="JŠ">
+    <w:p>
+      <w:pPr>
+        <w:pStyle w:val="CommentText"/>
+      </w:pPr>
+      <w:r>
+        <w:rPr>
+          <w:rStyle w:val="CommentReference"/>
+        </w:rPr>
+        <w:annotationRef/>
+      </w:r>
+      <w:r>
+        <w:t>Nezapomenout na time based CV</w:t>
+      </w:r>
+    </w:p>
+  </w:comment>
+  <w:comment w:id="6" w:author="Jana Štolcová" w:date="2024-03-25T10:21:00Z" w:initials="JŠ">
+    <w:p>
+      <w:pPr>
+        <w:pStyle w:val="CommentText"/>
+      </w:pPr>
+      <w:r>
+        <w:rPr>
+          <w:rStyle w:val="CommentReference"/>
+        </w:rPr>
+        <w:annotationRef/>
+      </w:r>
+      <w:r>
+        <w:t>Pozor na trend, inflace, covid</w:t>
+      </w:r>
+    </w:p>
+  </w:comment>
+  <w:comment w:id="7" w:author="Jana Štolcová" w:date="2024-03-25T10:30:00Z" w:initials="JŠ">
+    <w:p>
+      <w:pPr>
+        <w:pStyle w:val="CommentText"/>
+      </w:pPr>
+      <w:r>
+        <w:rPr>
+          <w:rStyle w:val="CommentReference"/>
+        </w:rPr>
+        <w:annotationRef/>
+      </w:r>
+      <w:r>
+        <w:t>U airbnb testujeme na budoucích datech</w:t>
+      </w:r>
+    </w:p>
+  </w:comment>
+  <w:comment w:id="8" w:author="Jana Štolcová" w:date="2024-03-25T10:32:00Z" w:initials="JŠ">
+    <w:p>
+      <w:pPr>
+        <w:pStyle w:val="CommentText"/>
+      </w:pPr>
+      <w:r>
+        <w:rPr>
+          <w:rStyle w:val="CommentReference"/>
+        </w:rPr>
+        <w:annotationRef/>
+      </w:r>
+      <w:r>
+        <w:t>Trénování na historicky nejstarších 70 % a testování na nejpozdějších 30 %</w:t>
+      </w:r>
+    </w:p>
+  </w:comment>
+  <w:comment w:id="9" w:author="Jana Štolcová" w:date="2024-03-26T10:27:00Z" w:initials="JŠ">
+    <w:p>
+      <w:pPr>
+        <w:pStyle w:val="CommentText"/>
+      </w:pPr>
+      <w:r>
+        <w:rPr>
+          <w:rStyle w:val="CommentReference"/>
+        </w:rPr>
+        <w:annotationRef/>
+      </w:r>
+      <w:r>
+        <w:t>Doporučuje boostingový model</w:t>
+      </w:r>
+    </w:p>
+  </w:comment>
+  <w:comment w:id="10" w:author="Jana Štolcová" w:date="2024-03-26T16:52:00Z" w:initials="JŠ">
+    <w:p>
+      <w:pPr>
+        <w:pStyle w:val="CommentText"/>
+      </w:pPr>
+      <w:r>
+        <w:rPr>
+          <w:rStyle w:val="CommentReference"/>
+        </w:rPr>
+        <w:annotationRef/>
+      </w:r>
+      <w:r>
+        <w:t xml:space="preserve">Dotáhnout tam fotky - deep learning, nestrukturovaný data </w:t>
+      </w:r>
+      <w:r>
+        <w:br/>
+        <w:t>BONUS</w:t>
+      </w:r>
+      <w:r>
+        <w:br/>
+      </w:r>
+      <w:r>
+        <w:br/>
+        <w:t>deployment bychom tam měi zahrnout, budem probírat 15.</w:t>
+      </w:r>
+    </w:p>
+  </w:comment>
+  <w:comment w:id="11" w:author="Jana Štolcová" w:date="2024-03-26T16:53:00Z" w:initials="JŠ">
+    <w:p>
+      <w:pPr>
+        <w:pStyle w:val="CommentText"/>
+      </w:pPr>
+      <w:r>
+        <w:rPr>
+          <w:rStyle w:val="CommentReference"/>
+        </w:rPr>
+        <w:annotationRef/>
+      </w:r>
+      <w:r>
+        <w:t>Fotky asi nepujdou ale, takže chill a nedělala bych to</w:t>
+      </w:r>
+    </w:p>
+  </w:comment>
+  <w:comment w:id="12" w:author="Jana Štolcová" w:date="2024-03-26T16:53:00Z" w:initials="JŠ">
+    <w:p>
+      <w:pPr>
+        <w:pStyle w:val="CommentText"/>
+      </w:pPr>
+      <w:r>
+        <w:rPr>
+          <w:rStyle w:val="CommentReference"/>
+        </w:rPr>
+        <w:annotationRef/>
+      </w:r>
+      <w:r>
+        <w:t>Ale nějakej nestrukturovanej text by bylo cool, není to nutné</w:t>
+      </w:r>
+    </w:p>
+  </w:comment>
+</w:comments>
+</file>
+
+<file path=word/commentsExtended.xml><?xml version="1.0" encoding="utf-8"?>
+<w15:commentsEx xmlns:wpc="http://schemas.microsoft.com/office/word/2010/wordprocessingCanvas" xmlns:cx="http://schemas.microsoft.com/office/drawing/2014/chartex" xmlns:cx1="http://schemas.microsoft.com/office/drawing/2015/9/8/chartex" xmlns:cx2="http://schemas.microsoft.com/office/drawing/2015/10/21/chartex" xmlns:cx3="http://schemas.microsoft.com/office/drawing/2016/5/9/chartex" xmlns:cx4="http://schemas.microsoft.com/office/drawing/2016/5/10/chartex" xmlns:cx5="http://schemas.microsoft.com/office/drawing/2016/5/11/chartex" xmlns:cx6="http://schemas.microsoft.com/office/drawing/2016/5/12/chartex" xmlns:cx7="http://schemas.microsoft.com/office/drawing/2016/5/13/chartex" xmlns:cx8="http://schemas.microsoft.com/office/drawing/2016/5/14/chartex" xmlns:mc="http://schemas.openxmlformats.org/markup-compatibility/2006" xmlns:aink="http://schemas.microsoft.com/office/drawing/2016/ink" xmlns:am3d="http://schemas.microsoft.com/office/drawing/2017/model3d" xmlns:o="urn:schemas-microsoft-com:office:office" xmlns:oel="http://schemas.microsoft.com/office/2019/extlst" xmlns:r="http://schemas.openxmlformats.org/officeDocument/2006/relationships" xmlns:m="http://schemas.openxmlformats.org/officeDocument/2006/math" xmlns:v="urn:schemas-microsoft-com:vml" xmlns:wp14="http://schemas.microsoft.com/office/word/2010/wordprocessingDrawing" xmlns:wp="http://schemas.openxmlformats.org/drawingml/2006/wordprocessingDrawing" xmlns:w10="urn:schemas-microsoft-com:office:word" xmlns:w="http://schemas.openxmlformats.org/wordprocessingml/2006/main" xmlns:w14="http://schemas.microsoft.com/office/word/2010/wordml" xmlns:w15="http://schemas.microsoft.com/office/word/2012/wordml" xmlns:w16cex="http://schemas.microsoft.com/office/word/2018/wordml/cex" xmlns:w16cid="http://schemas.microsoft.com/office/word/2016/wordml/cid" xmlns:w16="http://schemas.microsoft.com/office/word/2018/wordml" xmlns:w16du="http://schemas.microsoft.com/office/word/2023/wordml/word16du" xmlns:w16sdtdh="http://schemas.microsoft.com/office/word/2020/wordml/sdtdatahash" xmlns:w16se="http://schemas.microsoft.com/office/word/2015/wordml/symex" xmlns:wpg="http://schemas.microsoft.com/office/word/2010/wordprocessingGroup" xmlns:wpi="http://schemas.microsoft.com/office/word/2010/wordprocessingInk" xmlns:wne="http://schemas.microsoft.com/office/word/2006/wordml" xmlns:wps="http://schemas.microsoft.com/office/word/2010/wordprocessingShape" mc:Ignorable="w14 w15 w16se w16cid w16 w16cex w16sdtdh w16du wp14">
+  <w15:commentEx w15:paraId="7B036C3C" w15:done="0"/>
+  <w15:commentEx w15:paraId="504A80C4" w15:done="0"/>
+  <w15:commentEx w15:paraId="66A22C27" w15:paraIdParent="504A80C4" w15:done="0"/>
+  <w15:commentEx w15:paraId="4C80E337" w15:done="0"/>
+  <w15:commentEx w15:paraId="6D2004EC" w15:paraIdParent="4C80E337" w15:done="0"/>
+  <w15:commentEx w15:paraId="364B8216" w15:done="0"/>
+  <w15:commentEx w15:paraId="1F7F22C6" w15:paraIdParent="364B8216" w15:done="0"/>
+  <w15:commentEx w15:paraId="6E2DF9D9" w15:paraIdParent="364B8216" w15:done="0"/>
+  <w15:commentEx w15:paraId="534B5BD3" w15:paraIdParent="364B8216" w15:done="0"/>
+  <w15:commentEx w15:paraId="336139C9" w15:done="0"/>
+  <w15:commentEx w15:paraId="2BC4EF34" w15:done="0"/>
+  <w15:commentEx w15:paraId="19933854" w15:paraIdParent="2BC4EF34" w15:done="0"/>
+  <w15:commentEx w15:paraId="2AC9D6FC" w15:paraIdParent="2BC4EF34" w15:done="0"/>
+</w15:commentsEx>
+</file>
+
+<file path=word/commentsExtensible.xml><?xml version="1.0" encoding="utf-8"?>
+<w16cex:commentsExtensible xmlns:wpc="http://schemas.microsoft.com/office/word/2010/wordprocessingCanvas" xmlns:cx="http://schemas.microsoft.com/office/drawing/2014/chartex" xmlns:cx1="http://schemas.microsoft.com/office/drawing/2015/9/8/chartex" xmlns:cx2="http://schemas.microsoft.com/office/drawing/2015/10/21/chartex" xmlns:cx3="http://schemas.microsoft.com/office/drawing/2016/5/9/chartex" xmlns:cx4="http://schemas.microsoft.com/office/drawing/2016/5/10/chartex" xmlns:cx5="http://schemas.microsoft.com/office/drawing/2016/5/11/chartex" xmlns:cx6="http://schemas.microsoft.com/office/drawing/2016/5/12/chartex" xmlns:cx7="http://schemas.microsoft.com/office/drawing/2016/5/13/chartex" xmlns:cx8="http://schemas.microsoft.com/office/drawing/2016/5/14/chartex" xmlns:cr="http://schemas.microsoft.com/office/comments/2020/reactions" xmlns:mc="http://schemas.openxmlformats.org/markup-compatibility/2006" xmlns:aink="http://schemas.microsoft.com/office/drawing/2016/ink" xmlns:am3d="http://schemas.microsoft.com/office/drawing/2017/model3d" xmlns:o="urn:schemas-microsoft-com:office:office" xmlns:oel="http://schemas.microsoft.com/office/2019/extlst" xmlns:r="http://schemas.openxmlformats.org/officeDocument/2006/relationships" xmlns:m="http://schemas.openxmlformats.org/officeDocument/2006/math" xmlns:v="urn:schemas-microsoft-com:vml" xmlns:wp14="http://schemas.microsoft.com/office/word/2010/wordprocessingDrawing" xmlns:wp="http://schemas.openxmlformats.org/drawingml/2006/wordprocessingDrawing" xmlns:w10="urn:schemas-microsoft-com:office:word" xmlns:w="http://schemas.openxmlformats.org/wordprocessingml/2006/main" xmlns:w14="http://schemas.microsoft.com/office/word/2010/wordml" xmlns:w15="http://schemas.microsoft.com/office/word/2012/wordml" xmlns:w16cex="http://schemas.microsoft.com/office/word/2018/wordml/cex" xmlns:w16cid="http://schemas.microsoft.com/office/word/2016/wordml/cid" xmlns:w16="http://schemas.microsoft.com/office/word/2018/wordml" xmlns:w16du="http://schemas.microsoft.com/office/word/2023/wordml/word16du" xmlns:w16sdtdh="http://schemas.microsoft.com/office/word/2020/wordml/sdtdatahash" xmlns:w16se="http://schemas.microsoft.com/office/word/2015/wordml/symex" xmlns:wpg="http://schemas.microsoft.com/office/word/2010/wordprocessingGroup" xmlns:wpi="http://schemas.microsoft.com/office/word/2010/wordprocessingInk" xmlns:wne="http://schemas.microsoft.com/office/word/2006/wordml" xmlns:wps="http://schemas.microsoft.com/office/word/2010/wordprocessingShape" mc:Ignorable="w14 w15 w16se w16cid w16 w16cex w16sdtdh cr w16du wp14">
+  <w16cex:commentExtensible w16cex:durableId="7B0C3107" w16cex:dateUtc="2024-03-25T08:36:00Z"/>
+  <w16cex:commentExtensible w16cex:durableId="41529E6B" w16cex:dateUtc="2024-03-25T08:34:00Z"/>
+  <w16cex:commentExtensible w16cex:durableId="396AD8C1" w16cex:dateUtc="2024-03-25T08:35:00Z"/>
+  <w16cex:commentExtensible w16cex:durableId="66191A67" w16cex:dateUtc="2024-03-25T09:40:00Z"/>
+  <w16cex:commentExtensible w16cex:durableId="2A687876" w16cex:dateUtc="2024-03-25T09:46:00Z"/>
+  <w16cex:commentExtensible w16cex:durableId="1B94BE07" w16cex:dateUtc="2024-03-25T09:18:00Z"/>
+  <w16cex:commentExtensible w16cex:durableId="2DC4DB98" w16cex:dateUtc="2024-03-25T09:21:00Z"/>
+  <w16cex:commentExtensible w16cex:durableId="5699655A" w16cex:dateUtc="2024-03-25T09:30:00Z"/>
+  <w16cex:commentExtensible w16cex:durableId="081D1CE6" w16cex:dateUtc="2024-03-25T09:32:00Z"/>
+  <w16cex:commentExtensible w16cex:durableId="0955F5DB" w16cex:dateUtc="2024-03-26T09:27:00Z"/>
+  <w16cex:commentExtensible w16cex:durableId="7E5BD2CE" w16cex:dateUtc="2024-03-26T15:52:00Z"/>
+  <w16cex:commentExtensible w16cex:durableId="5BC6EF85" w16cex:dateUtc="2024-03-26T15:53:00Z"/>
+  <w16cex:commentExtensible w16cex:durableId="205EBA7C" w16cex:dateUtc="2024-03-26T15:53:00Z"/>
+</w16cex:commentsExtensible>
+</file>
+
+<file path=word/commentsIds.xml><?xml version="1.0" encoding="utf-8"?>
+<w16cid:commentsIds xmlns:wpc="http://schemas.microsoft.com/office/word/2010/wordprocessingCanvas" xmlns:cx="http://schemas.microsoft.com/office/drawing/2014/chartex" xmlns:cx1="http://schemas.microsoft.com/office/drawing/2015/9/8/chartex" xmlns:cx2="http://schemas.microsoft.com/office/drawing/2015/10/21/chartex" xmlns:cx3="http://schemas.microsoft.com/office/drawing/2016/5/9/chartex" xmlns:cx4="http://schemas.microsoft.com/office/drawing/2016/5/10/chartex" xmlns:cx5="http://schemas.microsoft.com/office/drawing/2016/5/11/chartex" xmlns:cx6="http://schemas.microsoft.com/office/drawing/2016/5/12/chartex" xmlns:cx7="http://schemas.microsoft.com/office/drawing/2016/5/13/chartex" xmlns:cx8="http://schemas.microsoft.com/office/drawing/2016/5/14/chartex" xmlns:mc="http://schemas.openxmlformats.org/markup-compatibility/2006" xmlns:aink="http://schemas.microsoft.com/office/drawing/2016/ink" xmlns:am3d="http://schemas.microsoft.com/office/drawing/2017/model3d" xmlns:o="urn:schemas-microsoft-com:office:office" xmlns:oel="http://schemas.microsoft.com/office/2019/extlst" xmlns:r="http://schemas.openxmlformats.org/officeDocument/2006/relationships" xmlns:m="http://schemas.openxmlformats.org/officeDocument/2006/math" xmlns:v="urn:schemas-microsoft-com:vml" xmlns:wp14="http://schemas.microsoft.com/office/word/2010/wordprocessingDrawing" xmlns:wp="http://schemas.openxmlformats.org/drawingml/2006/wordprocessingDrawing" xmlns:w10="urn:schemas-microsoft-com:office:word" xmlns:w="http://schemas.openxmlformats.org/wordprocessingml/2006/main" xmlns:w14="http://schemas.microsoft.com/office/word/2010/wordml" xmlns:w15="http://schemas.microsoft.com/office/word/2012/wordml" xmlns:w16cex="http://schemas.microsoft.com/office/word/2018/wordml/cex" xmlns:w16cid="http://schemas.microsoft.com/office/word/2016/wordml/cid" xmlns:w16="http://schemas.microsoft.com/office/word/2018/wordml" xmlns:w16du="http://schemas.microsoft.com/office/word/2023/wordml/word16du" xmlns:w16sdtdh="http://schemas.microsoft.com/office/word/2020/wordml/sdtdatahash" xmlns:w16se="http://schemas.microsoft.com/office/word/2015/wordml/symex" xmlns:wpg="http://schemas.microsoft.com/office/word/2010/wordprocessingGroup" xmlns:wpi="http://schemas.microsoft.com/office/word/2010/wordprocessingInk" xmlns:wne="http://schemas.microsoft.com/office/word/2006/wordml" xmlns:wps="http://schemas.microsoft.com/office/word/2010/wordprocessingShape" mc:Ignorable="w14 w15 w16se w16cid w16 w16cex w16sdtdh w16du wp14">
+  <w16cid:commentId w16cid:paraId="7B036C3C" w16cid:durableId="7B0C3107"/>
+  <w16cid:commentId w16cid:paraId="504A80C4" w16cid:durableId="41529E6B"/>
+  <w16cid:commentId w16cid:paraId="66A22C27" w16cid:durableId="396AD8C1"/>
+  <w16cid:commentId w16cid:paraId="4C80E337" w16cid:durableId="66191A67"/>
+  <w16cid:commentId w16cid:paraId="6D2004EC" w16cid:durableId="2A687876"/>
+  <w16cid:commentId w16cid:paraId="364B8216" w16cid:durableId="1B94BE07"/>
+  <w16cid:commentId w16cid:paraId="1F7F22C6" w16cid:durableId="2DC4DB98"/>
+  <w16cid:commentId w16cid:paraId="6E2DF9D9" w16cid:durableId="5699655A"/>
+  <w16cid:commentId w16cid:paraId="534B5BD3" w16cid:durableId="081D1CE6"/>
+  <w16cid:commentId w16cid:paraId="336139C9" w16cid:durableId="0955F5DB"/>
+  <w16cid:commentId w16cid:paraId="2BC4EF34" w16cid:durableId="7E5BD2CE"/>
+  <w16cid:commentId w16cid:paraId="19933854" w16cid:durableId="5BC6EF85"/>
+  <w16cid:commentId w16cid:paraId="2AC9D6FC" w16cid:durableId="205EBA7C"/>
+</w16cid:commentsIds>
 </file>
 
 <file path=word/endnotes.xml><?xml version="1.0" encoding="utf-8"?>
@@ -2609,7 +2981,7 @@
     <w:lvl w:ilvl="0">
       <w:start w:val="1"/>
       <w:numFmt w:val="bullet"/>
-      <w:pStyle w:val="Nadpis1"/>
+      <w:pStyle w:val="Heading1"/>
       <w:lvlText w:val="▪"/>
       <w:lvlJc w:val="left"/>
       <w:pPr>
@@ -2622,7 +2994,7 @@
     <w:lvl w:ilvl="1">
       <w:start w:val="1"/>
       <w:numFmt w:val="bullet"/>
-      <w:pStyle w:val="Nadpis2"/>
+      <w:pStyle w:val="Heading2"/>
       <w:lvlText w:val="o"/>
       <w:lvlJc w:val="left"/>
       <w:pPr>
@@ -2635,7 +3007,7 @@
     <w:lvl w:ilvl="2">
       <w:start w:val="1"/>
       <w:numFmt w:val="bullet"/>
-      <w:pStyle w:val="Nadpis3"/>
+      <w:pStyle w:val="Heading3"/>
       <w:lvlText w:val="▪"/>
       <w:lvlJc w:val="left"/>
       <w:pPr>
@@ -2648,7 +3020,7 @@
     <w:lvl w:ilvl="3">
       <w:start w:val="1"/>
       <w:numFmt w:val="bullet"/>
-      <w:pStyle w:val="Nadpis4"/>
+      <w:pStyle w:val="Heading4"/>
       <w:lvlText w:val="●"/>
       <w:lvlJc w:val="left"/>
       <w:pPr>
@@ -2661,7 +3033,7 @@
     <w:lvl w:ilvl="4">
       <w:start w:val="1"/>
       <w:numFmt w:val="bullet"/>
-      <w:pStyle w:val="Nadpis5"/>
+      <w:pStyle w:val="Heading5"/>
       <w:lvlText w:val="o"/>
       <w:lvlJc w:val="left"/>
       <w:pPr>
@@ -2674,7 +3046,7 @@
     <w:lvl w:ilvl="5">
       <w:start w:val="1"/>
       <w:numFmt w:val="bullet"/>
-      <w:pStyle w:val="Nadpis6"/>
+      <w:pStyle w:val="Heading6"/>
       <w:lvlText w:val="▪"/>
       <w:lvlJc w:val="left"/>
       <w:pPr>
@@ -2687,7 +3059,7 @@
     <w:lvl w:ilvl="6">
       <w:start w:val="1"/>
       <w:numFmt w:val="bullet"/>
-      <w:pStyle w:val="Nadpis7"/>
+      <w:pStyle w:val="Heading7"/>
       <w:lvlText w:val="●"/>
       <w:lvlJc w:val="left"/>
       <w:pPr>
@@ -2700,7 +3072,7 @@
     <w:lvl w:ilvl="7">
       <w:start w:val="1"/>
       <w:numFmt w:val="bullet"/>
-      <w:pStyle w:val="Nadpis8"/>
+      <w:pStyle w:val="Heading8"/>
       <w:lvlText w:val="o"/>
       <w:lvlJc w:val="left"/>
       <w:pPr>
@@ -2713,7 +3085,7 @@
     <w:lvl w:ilvl="8">
       <w:start w:val="1"/>
       <w:numFmt w:val="bullet"/>
-      <w:pStyle w:val="Nadpis9"/>
+      <w:pStyle w:val="Heading9"/>
       <w:lvlText w:val="▪"/>
       <w:lvlJc w:val="left"/>
       <w:pPr>
@@ -3106,6 +3478,14 @@
     <w:abstractNumId w:val="12"/>
   </w:num>
 </w:numbering>
+</file>
+
+<file path=word/people.xml><?xml version="1.0" encoding="utf-8"?>
+<w15:people xmlns:wpc="http://schemas.microsoft.com/office/word/2010/wordprocessingCanvas" xmlns:cx="http://schemas.microsoft.com/office/drawing/2014/chartex" xmlns:cx1="http://schemas.microsoft.com/office/drawing/2015/9/8/chartex" xmlns:cx2="http://schemas.microsoft.com/office/drawing/2015/10/21/chartex" xmlns:cx3="http://schemas.microsoft.com/office/drawing/2016/5/9/chartex" xmlns:cx4="http://schemas.microsoft.com/office/drawing/2016/5/10/chartex" xmlns:cx5="http://schemas.microsoft.com/office/drawing/2016/5/11/chartex" xmlns:cx6="http://schemas.microsoft.com/office/drawing/2016/5/12/chartex" xmlns:cx7="http://schemas.microsoft.com/office/drawing/2016/5/13/chartex" xmlns:cx8="http://schemas.microsoft.com/office/drawing/2016/5/14/chartex" xmlns:mc="http://schemas.openxmlformats.org/markup-compatibility/2006" xmlns:aink="http://schemas.microsoft.com/office/drawing/2016/ink" xmlns:am3d="http://schemas.microsoft.com/office/drawing/2017/model3d" xmlns:o="urn:schemas-microsoft-com:office:office" xmlns:oel="http://schemas.microsoft.com/office/2019/extlst" xmlns:r="http://schemas.openxmlformats.org/officeDocument/2006/relationships" xmlns:m="http://schemas.openxmlformats.org/officeDocument/2006/math" xmlns:v="urn:schemas-microsoft-com:vml" xmlns:wp14="http://schemas.microsoft.com/office/word/2010/wordprocessingDrawing" xmlns:wp="http://schemas.openxmlformats.org/drawingml/2006/wordprocessingDrawing" xmlns:w10="urn:schemas-microsoft-com:office:word" xmlns:w="http://schemas.openxmlformats.org/wordprocessingml/2006/main" xmlns:w14="http://schemas.microsoft.com/office/word/2010/wordml" xmlns:w15="http://schemas.microsoft.com/office/word/2012/wordml" xmlns:w16cex="http://schemas.microsoft.com/office/word/2018/wordml/cex" xmlns:w16cid="http://schemas.microsoft.com/office/word/2016/wordml/cid" xmlns:w16="http://schemas.microsoft.com/office/word/2018/wordml" xmlns:w16du="http://schemas.microsoft.com/office/word/2023/wordml/word16du" xmlns:w16sdtdh="http://schemas.microsoft.com/office/word/2020/wordml/sdtdatahash" xmlns:w16se="http://schemas.microsoft.com/office/word/2015/wordml/symex" xmlns:wpg="http://schemas.microsoft.com/office/word/2010/wordprocessingGroup" xmlns:wpi="http://schemas.microsoft.com/office/word/2010/wordprocessingInk" xmlns:wne="http://schemas.microsoft.com/office/word/2006/wordml" xmlns:wps="http://schemas.microsoft.com/office/word/2010/wordprocessingShape" mc:Ignorable="w14 w15 w16se w16cid w16 w16cex w16sdtdh w16du wp14">
+  <w15:person w15:author="Jana Štolcová">
+    <w15:presenceInfo w15:providerId="AD" w15:userId="S::stoj10@vse.cz::ce8a64d1-f08a-4b66-95f7-31574ffc36e4"/>
+  </w15:person>
+</w15:people>
 </file>
 
 <file path=word/styles.xml><?xml version="1.0" encoding="utf-8"?>
@@ -3503,15 +3883,15 @@
     <w:lsdException w:name="Unresolved Mention" w:semiHidden="1" w:unhideWhenUsed="1"/>
     <w:lsdException w:name="Smart Link" w:semiHidden="1" w:unhideWhenUsed="1"/>
   </w:latentStyles>
-  <w:style w:type="paragraph" w:default="1" w:styleId="Normln">
+  <w:style w:type="paragraph" w:default="1" w:styleId="Normal">
     <w:name w:val="Normal"/>
     <w:qFormat/>
   </w:style>
-  <w:style w:type="paragraph" w:styleId="Nadpis1">
+  <w:style w:type="paragraph" w:styleId="Heading1">
     <w:name w:val="heading 1"/>
-    <w:basedOn w:val="Normln"/>
-    <w:next w:val="Normln"/>
-    <w:link w:val="Nadpis1Char"/>
+    <w:basedOn w:val="Normal"/>
+    <w:next w:val="Normal"/>
+    <w:link w:val="Heading1Char"/>
     <w:uiPriority w:val="9"/>
     <w:qFormat/>
     <w:rsid w:val="00A14321"/>
@@ -3531,11 +3911,11 @@
       <w:szCs w:val="32"/>
     </w:rPr>
   </w:style>
-  <w:style w:type="paragraph" w:styleId="Nadpis2">
+  <w:style w:type="paragraph" w:styleId="Heading2">
     <w:name w:val="heading 2"/>
-    <w:basedOn w:val="Normln"/>
-    <w:next w:val="Normln"/>
-    <w:link w:val="Nadpis2Char"/>
+    <w:basedOn w:val="Normal"/>
+    <w:next w:val="Normal"/>
+    <w:link w:val="Heading2Char"/>
     <w:uiPriority w:val="9"/>
     <w:semiHidden/>
     <w:unhideWhenUsed/>
@@ -3558,11 +3938,11 @@
       <w:szCs w:val="26"/>
     </w:rPr>
   </w:style>
-  <w:style w:type="paragraph" w:styleId="Nadpis3">
+  <w:style w:type="paragraph" w:styleId="Heading3">
     <w:name w:val="heading 3"/>
-    <w:basedOn w:val="Normln"/>
-    <w:next w:val="Normln"/>
-    <w:link w:val="Nadpis3Char"/>
+    <w:basedOn w:val="Normal"/>
+    <w:next w:val="Normal"/>
+    <w:link w:val="Heading3Char"/>
     <w:uiPriority w:val="9"/>
     <w:semiHidden/>
     <w:unhideWhenUsed/>
@@ -3585,11 +3965,11 @@
       <w:szCs w:val="24"/>
     </w:rPr>
   </w:style>
-  <w:style w:type="paragraph" w:styleId="Nadpis4">
+  <w:style w:type="paragraph" w:styleId="Heading4">
     <w:name w:val="heading 4"/>
-    <w:basedOn w:val="Normln"/>
-    <w:next w:val="Normln"/>
-    <w:link w:val="Nadpis4Char"/>
+    <w:basedOn w:val="Normal"/>
+    <w:next w:val="Normal"/>
+    <w:link w:val="Heading4Char"/>
     <w:uiPriority w:val="9"/>
     <w:semiHidden/>
     <w:unhideWhenUsed/>
@@ -3612,11 +3992,11 @@
       <w:color w:val="2F5496" w:themeColor="accent1" w:themeShade="BF"/>
     </w:rPr>
   </w:style>
-  <w:style w:type="paragraph" w:styleId="Nadpis5">
+  <w:style w:type="paragraph" w:styleId="Heading5">
     <w:name w:val="heading 5"/>
-    <w:basedOn w:val="Normln"/>
-    <w:next w:val="Normln"/>
-    <w:link w:val="Nadpis5Char"/>
+    <w:basedOn w:val="Normal"/>
+    <w:next w:val="Normal"/>
+    <w:link w:val="Heading5Char"/>
     <w:uiPriority w:val="9"/>
     <w:semiHidden/>
     <w:unhideWhenUsed/>
@@ -3637,11 +4017,11 @@
       <w:color w:val="2F5496" w:themeColor="accent1" w:themeShade="BF"/>
     </w:rPr>
   </w:style>
-  <w:style w:type="paragraph" w:styleId="Nadpis6">
+  <w:style w:type="paragraph" w:styleId="Heading6">
     <w:name w:val="heading 6"/>
-    <w:basedOn w:val="Normln"/>
-    <w:next w:val="Normln"/>
-    <w:link w:val="Nadpis6Char"/>
+    <w:basedOn w:val="Normal"/>
+    <w:next w:val="Normal"/>
+    <w:link w:val="Heading6Char"/>
     <w:uiPriority w:val="9"/>
     <w:semiHidden/>
     <w:unhideWhenUsed/>
@@ -3662,11 +4042,11 @@
       <w:color w:val="1F3763" w:themeColor="accent1" w:themeShade="7F"/>
     </w:rPr>
   </w:style>
-  <w:style w:type="paragraph" w:styleId="Nadpis7">
+  <w:style w:type="paragraph" w:styleId="Heading7">
     <w:name w:val="heading 7"/>
-    <w:basedOn w:val="Normln"/>
-    <w:next w:val="Normln"/>
-    <w:link w:val="Nadpis7Char"/>
+    <w:basedOn w:val="Normal"/>
+    <w:next w:val="Normal"/>
+    <w:link w:val="Heading7Char"/>
     <w:uiPriority w:val="9"/>
     <w:semiHidden/>
     <w:unhideWhenUsed/>
@@ -3689,11 +4069,11 @@
       <w:color w:val="1F3763" w:themeColor="accent1" w:themeShade="7F"/>
     </w:rPr>
   </w:style>
-  <w:style w:type="paragraph" w:styleId="Nadpis8">
+  <w:style w:type="paragraph" w:styleId="Heading8">
     <w:name w:val="heading 8"/>
-    <w:basedOn w:val="Normln"/>
-    <w:next w:val="Normln"/>
-    <w:link w:val="Nadpis8Char"/>
+    <w:basedOn w:val="Normal"/>
+    <w:next w:val="Normal"/>
+    <w:link w:val="Heading8Char"/>
     <w:uiPriority w:val="9"/>
     <w:semiHidden/>
     <w:unhideWhenUsed/>
@@ -3716,11 +4096,11 @@
       <w:szCs w:val="21"/>
     </w:rPr>
   </w:style>
-  <w:style w:type="paragraph" w:styleId="Nadpis9">
+  <w:style w:type="paragraph" w:styleId="Heading9">
     <w:name w:val="heading 9"/>
-    <w:basedOn w:val="Normln"/>
-    <w:next w:val="Normln"/>
-    <w:link w:val="Nadpis9Char"/>
+    <w:basedOn w:val="Normal"/>
+    <w:next w:val="Normal"/>
+    <w:link w:val="Heading9Char"/>
     <w:uiPriority w:val="9"/>
     <w:semiHidden/>
     <w:unhideWhenUsed/>
@@ -3745,13 +4125,13 @@
       <w:szCs w:val="21"/>
     </w:rPr>
   </w:style>
-  <w:style w:type="character" w:default="1" w:styleId="Standardnpsmoodstavce">
+  <w:style w:type="character" w:default="1" w:styleId="DefaultParagraphFont">
     <w:name w:val="Default Paragraph Font"/>
     <w:uiPriority w:val="1"/>
     <w:semiHidden/>
     <w:unhideWhenUsed/>
   </w:style>
-  <w:style w:type="table" w:default="1" w:styleId="Normlntabulka">
+  <w:style w:type="table" w:default="1" w:styleId="TableNormal">
     <w:name w:val="Normal Table"/>
     <w:uiPriority w:val="99"/>
     <w:semiHidden/>
@@ -3766,14 +4146,14 @@
       </w:tblCellMar>
     </w:tblPr>
   </w:style>
-  <w:style w:type="numbering" w:default="1" w:styleId="Bezseznamu">
+  <w:style w:type="numbering" w:default="1" w:styleId="NoList">
     <w:name w:val="No List"/>
     <w:uiPriority w:val="99"/>
     <w:semiHidden/>
     <w:unhideWhenUsed/>
   </w:style>
-  <w:style w:type="table" w:customStyle="1" w:styleId="TableNormal">
-    <w:name w:val="Table Normal"/>
+  <w:style w:type="table" w:customStyle="1" w:styleId="TableNormal1">
+    <w:name w:val="Table Normal1"/>
     <w:tblPr>
       <w:tblCellMar>
         <w:top w:w="0" w:type="dxa"/>
@@ -3783,11 +4163,11 @@
       </w:tblCellMar>
     </w:tblPr>
   </w:style>
-  <w:style w:type="paragraph" w:styleId="Nzev">
+  <w:style w:type="paragraph" w:styleId="Title">
     <w:name w:val="Title"/>
-    <w:basedOn w:val="Normln"/>
-    <w:next w:val="Normln"/>
-    <w:link w:val="NzevChar"/>
+    <w:basedOn w:val="Normal"/>
+    <w:next w:val="Normal"/>
+    <w:link w:val="TitleChar"/>
     <w:uiPriority w:val="10"/>
     <w:qFormat/>
     <w:rsid w:val="00B81108"/>
@@ -3803,10 +4183,10 @@
       <w:szCs w:val="56"/>
     </w:rPr>
   </w:style>
-  <w:style w:type="character" w:customStyle="1" w:styleId="NzevChar">
-    <w:name w:val="Název Char"/>
-    <w:basedOn w:val="Standardnpsmoodstavce"/>
-    <w:link w:val="Nzev"/>
+  <w:style w:type="character" w:customStyle="1" w:styleId="TitleChar">
+    <w:name w:val="Title Char"/>
+    <w:basedOn w:val="DefaultParagraphFont"/>
+    <w:link w:val="Title"/>
     <w:uiPriority w:val="10"/>
     <w:rsid w:val="00B81108"/>
     <w:rPr>
@@ -3817,10 +4197,10 @@
       <w:szCs w:val="56"/>
     </w:rPr>
   </w:style>
-  <w:style w:type="character" w:customStyle="1" w:styleId="Nadpis2Char">
-    <w:name w:val="Nadpis 2 Char"/>
-    <w:basedOn w:val="Standardnpsmoodstavce"/>
-    <w:link w:val="Nadpis2"/>
+  <w:style w:type="character" w:customStyle="1" w:styleId="Heading2Char">
+    <w:name w:val="Heading 2 Char"/>
+    <w:basedOn w:val="DefaultParagraphFont"/>
+    <w:link w:val="Heading2"/>
     <w:uiPriority w:val="9"/>
     <w:rsid w:val="00D3790C"/>
     <w:rPr>
@@ -3830,9 +4210,9 @@
       <w:szCs w:val="26"/>
     </w:rPr>
   </w:style>
-  <w:style w:type="paragraph" w:styleId="Odstavecseseznamem">
+  <w:style w:type="paragraph" w:styleId="ListParagraph">
     <w:name w:val="List Paragraph"/>
-    <w:basedOn w:val="Normln"/>
+    <w:basedOn w:val="Normal"/>
     <w:uiPriority w:val="34"/>
     <w:qFormat/>
     <w:rsid w:val="00D3790C"/>
@@ -3841,10 +4221,10 @@
       <w:contextualSpacing/>
     </w:pPr>
   </w:style>
-  <w:style w:type="character" w:customStyle="1" w:styleId="Nadpis1Char">
-    <w:name w:val="Nadpis 1 Char"/>
-    <w:basedOn w:val="Standardnpsmoodstavce"/>
-    <w:link w:val="Nadpis1"/>
+  <w:style w:type="character" w:customStyle="1" w:styleId="Heading1Char">
+    <w:name w:val="Heading 1 Char"/>
+    <w:basedOn w:val="DefaultParagraphFont"/>
+    <w:link w:val="Heading1"/>
     <w:uiPriority w:val="9"/>
     <w:rsid w:val="00A14321"/>
     <w:rPr>
@@ -3854,10 +4234,10 @@
       <w:szCs w:val="32"/>
     </w:rPr>
   </w:style>
-  <w:style w:type="character" w:customStyle="1" w:styleId="Nadpis3Char">
-    <w:name w:val="Nadpis 3 Char"/>
-    <w:basedOn w:val="Standardnpsmoodstavce"/>
-    <w:link w:val="Nadpis3"/>
+  <w:style w:type="character" w:customStyle="1" w:styleId="Heading3Char">
+    <w:name w:val="Heading 3 Char"/>
+    <w:basedOn w:val="DefaultParagraphFont"/>
+    <w:link w:val="Heading3"/>
     <w:uiPriority w:val="9"/>
     <w:semiHidden/>
     <w:rsid w:val="00A14321"/>
@@ -3868,10 +4248,10 @@
       <w:szCs w:val="24"/>
     </w:rPr>
   </w:style>
-  <w:style w:type="character" w:customStyle="1" w:styleId="Nadpis4Char">
-    <w:name w:val="Nadpis 4 Char"/>
-    <w:basedOn w:val="Standardnpsmoodstavce"/>
-    <w:link w:val="Nadpis4"/>
+  <w:style w:type="character" w:customStyle="1" w:styleId="Heading4Char">
+    <w:name w:val="Heading 4 Char"/>
+    <w:basedOn w:val="DefaultParagraphFont"/>
+    <w:link w:val="Heading4"/>
     <w:uiPriority w:val="9"/>
     <w:semiHidden/>
     <w:rsid w:val="00A14321"/>
@@ -3882,10 +4262,10 @@
       <w:color w:val="2F5496" w:themeColor="accent1" w:themeShade="BF"/>
     </w:rPr>
   </w:style>
-  <w:style w:type="character" w:customStyle="1" w:styleId="Nadpis5Char">
-    <w:name w:val="Nadpis 5 Char"/>
-    <w:basedOn w:val="Standardnpsmoodstavce"/>
-    <w:link w:val="Nadpis5"/>
+  <w:style w:type="character" w:customStyle="1" w:styleId="Heading5Char">
+    <w:name w:val="Heading 5 Char"/>
+    <w:basedOn w:val="DefaultParagraphFont"/>
+    <w:link w:val="Heading5"/>
     <w:uiPriority w:val="9"/>
     <w:semiHidden/>
     <w:rsid w:val="00A14321"/>
@@ -3894,10 +4274,10 @@
       <w:color w:val="2F5496" w:themeColor="accent1" w:themeShade="BF"/>
     </w:rPr>
   </w:style>
-  <w:style w:type="character" w:customStyle="1" w:styleId="Nadpis6Char">
-    <w:name w:val="Nadpis 6 Char"/>
-    <w:basedOn w:val="Standardnpsmoodstavce"/>
-    <w:link w:val="Nadpis6"/>
+  <w:style w:type="character" w:customStyle="1" w:styleId="Heading6Char">
+    <w:name w:val="Heading 6 Char"/>
+    <w:basedOn w:val="DefaultParagraphFont"/>
+    <w:link w:val="Heading6"/>
     <w:uiPriority w:val="9"/>
     <w:semiHidden/>
     <w:rsid w:val="00A14321"/>
@@ -3906,10 +4286,10 @@
       <w:color w:val="1F3763" w:themeColor="accent1" w:themeShade="7F"/>
     </w:rPr>
   </w:style>
-  <w:style w:type="character" w:customStyle="1" w:styleId="Nadpis7Char">
-    <w:name w:val="Nadpis 7 Char"/>
-    <w:basedOn w:val="Standardnpsmoodstavce"/>
-    <w:link w:val="Nadpis7"/>
+  <w:style w:type="character" w:customStyle="1" w:styleId="Heading7Char">
+    <w:name w:val="Heading 7 Char"/>
+    <w:basedOn w:val="DefaultParagraphFont"/>
+    <w:link w:val="Heading7"/>
     <w:uiPriority w:val="9"/>
     <w:semiHidden/>
     <w:rsid w:val="00A14321"/>
@@ -3920,10 +4300,10 @@
       <w:color w:val="1F3763" w:themeColor="accent1" w:themeShade="7F"/>
     </w:rPr>
   </w:style>
-  <w:style w:type="character" w:customStyle="1" w:styleId="Nadpis8Char">
-    <w:name w:val="Nadpis 8 Char"/>
-    <w:basedOn w:val="Standardnpsmoodstavce"/>
-    <w:link w:val="Nadpis8"/>
+  <w:style w:type="character" w:customStyle="1" w:styleId="Heading8Char">
+    <w:name w:val="Heading 8 Char"/>
+    <w:basedOn w:val="DefaultParagraphFont"/>
+    <w:link w:val="Heading8"/>
     <w:uiPriority w:val="9"/>
     <w:semiHidden/>
     <w:rsid w:val="00A14321"/>
@@ -3934,10 +4314,10 @@
       <w:szCs w:val="21"/>
     </w:rPr>
   </w:style>
-  <w:style w:type="character" w:customStyle="1" w:styleId="Nadpis9Char">
-    <w:name w:val="Nadpis 9 Char"/>
-    <w:basedOn w:val="Standardnpsmoodstavce"/>
-    <w:link w:val="Nadpis9"/>
+  <w:style w:type="character" w:customStyle="1" w:styleId="Heading9Char">
+    <w:name w:val="Heading 9 Char"/>
+    <w:basedOn w:val="DefaultParagraphFont"/>
+    <w:link w:val="Heading9"/>
     <w:uiPriority w:val="9"/>
     <w:semiHidden/>
     <w:rsid w:val="00A14321"/>
@@ -3950,21 +4330,21 @@
       <w:szCs w:val="21"/>
     </w:rPr>
   </w:style>
-  <w:style w:type="paragraph" w:styleId="Podnadpis">
+  <w:style w:type="paragraph" w:styleId="Subtitle">
     <w:name w:val="Subtitle"/>
-    <w:basedOn w:val="Normln"/>
-    <w:next w:val="Normln"/>
-    <w:link w:val="PodnadpisChar"/>
+    <w:basedOn w:val="Normal"/>
+    <w:next w:val="Normal"/>
+    <w:link w:val="SubtitleChar"/>
     <w:uiPriority w:val="11"/>
     <w:qFormat/>
     <w:rPr>
       <w:color w:val="5A5A5A"/>
     </w:rPr>
   </w:style>
-  <w:style w:type="character" w:customStyle="1" w:styleId="PodnadpisChar">
-    <w:name w:val="Podnadpis Char"/>
-    <w:basedOn w:val="Standardnpsmoodstavce"/>
-    <w:link w:val="Podnadpis"/>
+  <w:style w:type="character" w:customStyle="1" w:styleId="SubtitleChar">
+    <w:name w:val="Subtitle Char"/>
+    <w:basedOn w:val="DefaultParagraphFont"/>
+    <w:link w:val="Subtitle"/>
     <w:uiPriority w:val="11"/>
     <w:rsid w:val="00A14321"/>
     <w:rPr>
@@ -3973,9 +4353,9 @@
       <w:spacing w:val="15"/>
     </w:rPr>
   </w:style>
-  <w:style w:type="character" w:styleId="Hypertextovodkaz">
+  <w:style w:type="character" w:styleId="Hyperlink">
     <w:name w:val="Hyperlink"/>
-    <w:basedOn w:val="Standardnpsmoodstavce"/>
+    <w:basedOn w:val="DefaultParagraphFont"/>
     <w:uiPriority w:val="99"/>
     <w:unhideWhenUsed/>
     <w:rsid w:val="00A14321"/>
@@ -3984,9 +4364,9 @@
       <w:u w:val="single"/>
     </w:rPr>
   </w:style>
-  <w:style w:type="character" w:styleId="Nevyeenzmnka">
+  <w:style w:type="character" w:styleId="UnresolvedMention">
     <w:name w:val="Unresolved Mention"/>
-    <w:basedOn w:val="Standardnpsmoodstavce"/>
+    <w:basedOn w:val="DefaultParagraphFont"/>
     <w:uiPriority w:val="99"/>
     <w:semiHidden/>
     <w:unhideWhenUsed/>
@@ -3996,10 +4376,10 @@
       <w:shd w:val="clear" w:color="auto" w:fill="E1DFDD"/>
     </w:rPr>
   </w:style>
-  <w:style w:type="paragraph" w:styleId="Zhlav">
+  <w:style w:type="paragraph" w:styleId="Header">
     <w:name w:val="header"/>
-    <w:basedOn w:val="Normln"/>
-    <w:link w:val="ZhlavChar"/>
+    <w:basedOn w:val="Normal"/>
+    <w:link w:val="HeaderChar"/>
     <w:uiPriority w:val="99"/>
     <w:unhideWhenUsed/>
     <w:rsid w:val="00CA0F58"/>
@@ -4011,17 +4391,17 @@
       <w:spacing w:after="0" w:line="240" w:lineRule="auto"/>
     </w:pPr>
   </w:style>
-  <w:style w:type="character" w:customStyle="1" w:styleId="ZhlavChar">
-    <w:name w:val="Záhlaví Char"/>
-    <w:basedOn w:val="Standardnpsmoodstavce"/>
-    <w:link w:val="Zhlav"/>
+  <w:style w:type="character" w:customStyle="1" w:styleId="HeaderChar">
+    <w:name w:val="Header Char"/>
+    <w:basedOn w:val="DefaultParagraphFont"/>
+    <w:link w:val="Header"/>
     <w:uiPriority w:val="99"/>
     <w:rsid w:val="00CA0F58"/>
   </w:style>
-  <w:style w:type="paragraph" w:styleId="Zpat">
+  <w:style w:type="paragraph" w:styleId="Footer">
     <w:name w:val="footer"/>
-    <w:basedOn w:val="Normln"/>
-    <w:link w:val="ZpatChar"/>
+    <w:basedOn w:val="Normal"/>
+    <w:link w:val="FooterChar"/>
     <w:uiPriority w:val="99"/>
     <w:unhideWhenUsed/>
     <w:rsid w:val="00CA0F58"/>
@@ -4033,14 +4413,14 @@
       <w:spacing w:after="0" w:line="240" w:lineRule="auto"/>
     </w:pPr>
   </w:style>
-  <w:style w:type="character" w:customStyle="1" w:styleId="ZpatChar">
-    <w:name w:val="Zápatí Char"/>
-    <w:basedOn w:val="Standardnpsmoodstavce"/>
-    <w:link w:val="Zpat"/>
+  <w:style w:type="character" w:customStyle="1" w:styleId="FooterChar">
+    <w:name w:val="Footer Char"/>
+    <w:basedOn w:val="DefaultParagraphFont"/>
+    <w:link w:val="Footer"/>
     <w:uiPriority w:val="99"/>
     <w:rsid w:val="00CA0F58"/>
   </w:style>
-  <w:style w:type="paragraph" w:styleId="Revize">
+  <w:style w:type="paragraph" w:styleId="Revision">
     <w:name w:val="Revision"/>
     <w:hidden/>
     <w:uiPriority w:val="99"/>
@@ -4049,6 +4429,72 @@
     <w:pPr>
       <w:spacing w:after="0" w:line="240" w:lineRule="auto"/>
     </w:pPr>
+  </w:style>
+  <w:style w:type="character" w:styleId="CommentReference">
+    <w:name w:val="annotation reference"/>
+    <w:basedOn w:val="DefaultParagraphFont"/>
+    <w:uiPriority w:val="99"/>
+    <w:semiHidden/>
+    <w:unhideWhenUsed/>
+    <w:rsid w:val="00B64477"/>
+    <w:rPr>
+      <w:sz w:val="16"/>
+      <w:szCs w:val="16"/>
+    </w:rPr>
+  </w:style>
+  <w:style w:type="paragraph" w:styleId="CommentText">
+    <w:name w:val="annotation text"/>
+    <w:basedOn w:val="Normal"/>
+    <w:link w:val="CommentTextChar"/>
+    <w:uiPriority w:val="99"/>
+    <w:unhideWhenUsed/>
+    <w:rsid w:val="00B64477"/>
+    <w:pPr>
+      <w:spacing w:line="240" w:lineRule="auto"/>
+    </w:pPr>
+    <w:rPr>
+      <w:sz w:val="20"/>
+      <w:szCs w:val="20"/>
+    </w:rPr>
+  </w:style>
+  <w:style w:type="character" w:customStyle="1" w:styleId="CommentTextChar">
+    <w:name w:val="Comment Text Char"/>
+    <w:basedOn w:val="DefaultParagraphFont"/>
+    <w:link w:val="CommentText"/>
+    <w:uiPriority w:val="99"/>
+    <w:rsid w:val="00B64477"/>
+    <w:rPr>
+      <w:sz w:val="20"/>
+      <w:szCs w:val="20"/>
+    </w:rPr>
+  </w:style>
+  <w:style w:type="paragraph" w:styleId="CommentSubject">
+    <w:name w:val="annotation subject"/>
+    <w:basedOn w:val="CommentText"/>
+    <w:next w:val="CommentText"/>
+    <w:link w:val="CommentSubjectChar"/>
+    <w:uiPriority w:val="99"/>
+    <w:semiHidden/>
+    <w:unhideWhenUsed/>
+    <w:rsid w:val="00B64477"/>
+    <w:rPr>
+      <w:b/>
+      <w:bCs/>
+    </w:rPr>
+  </w:style>
+  <w:style w:type="character" w:customStyle="1" w:styleId="CommentSubjectChar">
+    <w:name w:val="Comment Subject Char"/>
+    <w:basedOn w:val="CommentTextChar"/>
+    <w:link w:val="CommentSubject"/>
+    <w:uiPriority w:val="99"/>
+    <w:semiHidden/>
+    <w:rsid w:val="00B64477"/>
+    <w:rPr>
+      <w:b/>
+      <w:bCs/>
+      <w:sz w:val="20"/>
+      <w:szCs w:val="20"/>
+    </w:rPr>
   </w:style>
 </w:styles>
 </file>
@@ -4349,19 +4795,47 @@
 </file>
 
 <file path=customXml/item1.xml><?xml version="1.0" encoding="utf-8"?>
-<ct:contentTypeSchema xmlns:ct="http://schemas.microsoft.com/office/2006/metadata/contentType" xmlns:ma="http://schemas.microsoft.com/office/2006/metadata/properties/metaAttributes" ct:_="" ma:_="" ma:contentTypeName="Document" ma:contentTypeID="0x010100DE000101D6CD8648830574DF877FFCF2" ma:contentTypeVersion="4" ma:contentTypeDescription="Create a new document." ma:contentTypeScope="" ma:versionID="b5094849d2cc366b2f12d8c67e5de56e">
-  <xsd:schema xmlns:xsd="http://www.w3.org/2001/XMLSchema" xmlns:xs="http://www.w3.org/2001/XMLSchema" xmlns:p="http://schemas.microsoft.com/office/2006/metadata/properties" xmlns:ns2="c653ee38-50bb-4169-9e75-285f7ff867c2" targetNamespace="http://schemas.microsoft.com/office/2006/metadata/properties" ma:root="true" ma:fieldsID="dd7e0a95f7a8fea6a78a448d4e81e803" ns2:_="">
-    <xsd:import namespace="c653ee38-50bb-4169-9e75-285f7ff867c2"/>
+<p:properties xmlns:p="http://schemas.microsoft.com/office/2006/metadata/properties" xmlns:xsi="http://www.w3.org/2001/XMLSchema-instance" xmlns:pc="http://schemas.microsoft.com/office/infopath/2007/PartnerControls">
+  <documentManagement>
+    <_activity xmlns="c8046a0d-accb-4b8f-aa04-6b4c838de5cc" xsi:nil="true"/>
+  </documentManagement>
+</p:properties>
+</file>
+
+<file path=customXml/item2.xml><?xml version="1.0" encoding="utf-8"?>
+<?mso-contentType ?>
+<FormTemplates xmlns="http://schemas.microsoft.com/sharepoint/v3/contenttype/forms">
+  <Display>DocumentLibraryForm</Display>
+  <Edit>DocumentLibraryForm</Edit>
+  <New>DocumentLibraryForm</New>
+</FormTemplates>
+</file>
+
+<file path=customXml/item3.xml><?xml version="1.0" encoding="utf-8"?>
+<ct:contentTypeSchema xmlns:ct="http://schemas.microsoft.com/office/2006/metadata/contentType" xmlns:ma="http://schemas.microsoft.com/office/2006/metadata/properties/metaAttributes" ct:_="" ma:_="" ma:contentTypeName="Dokument" ma:contentTypeID="0x01010088EA549E441C5A42B1D6329B5738842C" ma:contentTypeVersion="14" ma:contentTypeDescription="Vytvoří nový dokument" ma:contentTypeScope="" ma:versionID="c966a6b2ba8e3c5ede4b4a5734034697">
+  <xsd:schema xmlns:xsd="http://www.w3.org/2001/XMLSchema" xmlns:xs="http://www.w3.org/2001/XMLSchema" xmlns:p="http://schemas.microsoft.com/office/2006/metadata/properties" xmlns:ns3="c8046a0d-accb-4b8f-aa04-6b4c838de5cc" xmlns:ns4="c0ca3e5b-9ab7-44cd-b0b8-9d4665ead01b" targetNamespace="http://schemas.microsoft.com/office/2006/metadata/properties" ma:root="true" ma:fieldsID="a49c38cb97ac6ddc3da7db456263171d" ns3:_="" ns4:_="">
+    <xsd:import namespace="c8046a0d-accb-4b8f-aa04-6b4c838de5cc"/>
+    <xsd:import namespace="c0ca3e5b-9ab7-44cd-b0b8-9d4665ead01b"/>
     <xsd:element name="properties">
       <xsd:complexType>
         <xsd:sequence>
           <xsd:element name="documentManagement">
             <xsd:complexType>
               <xsd:all>
-                <xsd:element ref="ns2:MediaServiceMetadata" minOccurs="0"/>
-                <xsd:element ref="ns2:MediaServiceFastMetadata" minOccurs="0"/>
-                <xsd:element ref="ns2:MediaServiceSearchProperties" minOccurs="0"/>
-                <xsd:element ref="ns2:MediaServiceObjectDetectorVersions" minOccurs="0"/>
+                <xsd:element ref="ns3:MediaServiceMetadata" minOccurs="0"/>
+                <xsd:element ref="ns3:MediaServiceFastMetadata" minOccurs="0"/>
+                <xsd:element ref="ns4:SharedWithUsers" minOccurs="0"/>
+                <xsd:element ref="ns4:SharedWithDetails" minOccurs="0"/>
+                <xsd:element ref="ns4:SharingHintHash" minOccurs="0"/>
+                <xsd:element ref="ns3:MediaServiceAutoKeyPoints" minOccurs="0"/>
+                <xsd:element ref="ns3:MediaServiceKeyPoints" minOccurs="0"/>
+                <xsd:element ref="ns3:MediaServiceAutoTags" minOccurs="0"/>
+                <xsd:element ref="ns3:MediaServiceGenerationTime" minOccurs="0"/>
+                <xsd:element ref="ns3:MediaServiceEventHashCode" minOccurs="0"/>
+                <xsd:element ref="ns3:MediaServiceOCR" minOccurs="0"/>
+                <xsd:element ref="ns3:MediaServiceSearchProperties" minOccurs="0"/>
+                <xsd:element ref="ns3:_activity" minOccurs="0"/>
+                <xsd:element ref="ns3:MediaServiceObjectDetectorVersions" minOccurs="0"/>
               </xsd:all>
             </xsd:complexType>
           </xsd:element>
@@ -4369,7 +4843,7 @@
       </xsd:complexType>
     </xsd:element>
   </xsd:schema>
-  <xsd:schema xmlns:xsd="http://www.w3.org/2001/XMLSchema" xmlns:xs="http://www.w3.org/2001/XMLSchema" xmlns:dms="http://schemas.microsoft.com/office/2006/documentManagement/types" xmlns:pc="http://schemas.microsoft.com/office/infopath/2007/PartnerControls" targetNamespace="c653ee38-50bb-4169-9e75-285f7ff867c2" elementFormDefault="qualified">
+  <xsd:schema xmlns:xsd="http://www.w3.org/2001/XMLSchema" xmlns:xs="http://www.w3.org/2001/XMLSchema" xmlns:dms="http://schemas.microsoft.com/office/2006/documentManagement/types" xmlns:pc="http://schemas.microsoft.com/office/infopath/2007/PartnerControls" targetNamespace="c8046a0d-accb-4b8f-aa04-6b4c838de5cc" elementFormDefault="qualified">
     <xsd:import namespace="http://schemas.microsoft.com/office/2006/documentManagement/types"/>
     <xsd:import namespace="http://schemas.microsoft.com/office/infopath/2007/PartnerControls"/>
     <xsd:element name="MediaServiceMetadata" ma:index="8" nillable="true" ma:displayName="MediaServiceMetadata" ma:hidden="true" ma:internalName="MediaServiceMetadata" ma:readOnly="true">
@@ -4382,12 +4856,86 @@
         <xsd:restriction base="dms:Note"/>
       </xsd:simpleType>
     </xsd:element>
-    <xsd:element name="MediaServiceSearchProperties" ma:index="10" nillable="true" ma:displayName="MediaServiceSearchProperties" ma:hidden="true" ma:internalName="MediaServiceSearchProperties" ma:readOnly="true">
+    <xsd:element name="MediaServiceAutoKeyPoints" ma:index="13" nillable="true" ma:displayName="MediaServiceAutoKeyPoints" ma:hidden="true" ma:internalName="MediaServiceAutoKeyPoints" ma:readOnly="true">
       <xsd:simpleType>
         <xsd:restriction base="dms:Note"/>
       </xsd:simpleType>
     </xsd:element>
-    <xsd:element name="MediaServiceObjectDetectorVersions" ma:index="11" nillable="true" ma:displayName="MediaServiceObjectDetectorVersions" ma:hidden="true" ma:indexed="true" ma:internalName="MediaServiceObjectDetectorVersions" ma:readOnly="true">
+    <xsd:element name="MediaServiceKeyPoints" ma:index="14" nillable="true" ma:displayName="KeyPoints" ma:internalName="MediaServiceKeyPoints" ma:readOnly="true">
+      <xsd:simpleType>
+        <xsd:restriction base="dms:Note">
+          <xsd:maxLength value="255"/>
+        </xsd:restriction>
+      </xsd:simpleType>
+    </xsd:element>
+    <xsd:element name="MediaServiceAutoTags" ma:index="15" nillable="true" ma:displayName="Tags" ma:internalName="MediaServiceAutoTags" ma:readOnly="true">
+      <xsd:simpleType>
+        <xsd:restriction base="dms:Text"/>
+      </xsd:simpleType>
+    </xsd:element>
+    <xsd:element name="MediaServiceGenerationTime" ma:index="16" nillable="true" ma:displayName="MediaServiceGenerationTime" ma:hidden="true" ma:internalName="MediaServiceGenerationTime" ma:readOnly="true">
+      <xsd:simpleType>
+        <xsd:restriction base="dms:Text"/>
+      </xsd:simpleType>
+    </xsd:element>
+    <xsd:element name="MediaServiceEventHashCode" ma:index="17" nillable="true" ma:displayName="MediaServiceEventHashCode" ma:hidden="true" ma:internalName="MediaServiceEventHashCode" ma:readOnly="true">
+      <xsd:simpleType>
+        <xsd:restriction base="dms:Text"/>
+      </xsd:simpleType>
+    </xsd:element>
+    <xsd:element name="MediaServiceOCR" ma:index="18" nillable="true" ma:displayName="Extracted Text" ma:internalName="MediaServiceOCR" ma:readOnly="true">
+      <xsd:simpleType>
+        <xsd:restriction base="dms:Note">
+          <xsd:maxLength value="255"/>
+        </xsd:restriction>
+      </xsd:simpleType>
+    </xsd:element>
+    <xsd:element name="MediaServiceSearchProperties" ma:index="19" nillable="true" ma:displayName="MediaServiceSearchProperties" ma:hidden="true" ma:internalName="MediaServiceSearchProperties" ma:readOnly="true">
+      <xsd:simpleType>
+        <xsd:restriction base="dms:Note"/>
+      </xsd:simpleType>
+    </xsd:element>
+    <xsd:element name="_activity" ma:index="20" nillable="true" ma:displayName="_activity" ma:hidden="true" ma:internalName="_activity">
+      <xsd:simpleType>
+        <xsd:restriction base="dms:Note"/>
+      </xsd:simpleType>
+    </xsd:element>
+    <xsd:element name="MediaServiceObjectDetectorVersions" ma:index="21" nillable="true" ma:displayName="MediaServiceObjectDetectorVersions" ma:hidden="true" ma:indexed="true" ma:internalName="MediaServiceObjectDetectorVersions" ma:readOnly="true">
+      <xsd:simpleType>
+        <xsd:restriction base="dms:Text"/>
+      </xsd:simpleType>
+    </xsd:element>
+  </xsd:schema>
+  <xsd:schema xmlns:xsd="http://www.w3.org/2001/XMLSchema" xmlns:xs="http://www.w3.org/2001/XMLSchema" xmlns:dms="http://schemas.microsoft.com/office/2006/documentManagement/types" xmlns:pc="http://schemas.microsoft.com/office/infopath/2007/PartnerControls" targetNamespace="c0ca3e5b-9ab7-44cd-b0b8-9d4665ead01b" elementFormDefault="qualified">
+    <xsd:import namespace="http://schemas.microsoft.com/office/2006/documentManagement/types"/>
+    <xsd:import namespace="http://schemas.microsoft.com/office/infopath/2007/PartnerControls"/>
+    <xsd:element name="SharedWithUsers" ma:index="10" nillable="true" ma:displayName="Sdílí se s" ma:internalName="SharedWithUsers" ma:readOnly="true">
+      <xsd:complexType>
+        <xsd:complexContent>
+          <xsd:extension base="dms:UserMulti">
+            <xsd:sequence>
+              <xsd:element name="UserInfo" minOccurs="0" maxOccurs="unbounded">
+                <xsd:complexType>
+                  <xsd:sequence>
+                    <xsd:element name="DisplayName" type="xsd:string" minOccurs="0"/>
+                    <xsd:element name="AccountId" type="dms:UserId" minOccurs="0" nillable="true"/>
+                    <xsd:element name="AccountType" type="xsd:string" minOccurs="0"/>
+                  </xsd:sequence>
+                </xsd:complexType>
+              </xsd:element>
+            </xsd:sequence>
+          </xsd:extension>
+        </xsd:complexContent>
+      </xsd:complexType>
+    </xsd:element>
+    <xsd:element name="SharedWithDetails" ma:index="11" nillable="true" ma:displayName="Sdílené s podrobnostmi" ma:internalName="SharedWithDetails" ma:readOnly="true">
+      <xsd:simpleType>
+        <xsd:restriction base="dms:Note">
+          <xsd:maxLength value="255"/>
+        </xsd:restriction>
+      </xsd:simpleType>
+    </xsd:element>
+    <xsd:element name="SharingHintHash" ma:index="12" nillable="true" ma:displayName="Hodnota hash upozornění na sdílení" ma:hidden="true" ma:internalName="SharingHintHash" ma:readOnly="true">
       <xsd:simpleType>
         <xsd:restriction base="dms:Text"/>
       </xsd:simpleType>
@@ -4402,8 +4950,8 @@
         <xsd:element ref="dc:creator" minOccurs="0" maxOccurs="1"/>
         <xsd:element ref="dcterms:created" minOccurs="0" maxOccurs="1"/>
         <xsd:element ref="dc:identifier" minOccurs="0" maxOccurs="1"/>
-        <xsd:element name="contentType" minOccurs="0" maxOccurs="1" type="xsd:string" ma:index="0" ma:displayName="Content Type"/>
-        <xsd:element ref="dc:title" minOccurs="0" maxOccurs="1" ma:index="4" ma:displayName="Title"/>
+        <xsd:element name="contentType" minOccurs="0" maxOccurs="1" type="xsd:string" ma:index="0" ma:displayName="Typ obsahu"/>
+        <xsd:element ref="dc:title" minOccurs="0" maxOccurs="1" ma:index="4" ma:displayName="Nadpis"/>
         <xsd:element ref="dc:subject" minOccurs="0" maxOccurs="1"/>
         <xsd:element ref="dc:description" minOccurs="0" maxOccurs="1"/>
         <xsd:element name="keywords" minOccurs="0" maxOccurs="1" type="xsd:string"/>
@@ -4492,29 +5040,46 @@
 </ct:contentTypeSchema>
 </file>
 
-<file path=customXml/item2.xml><?xml version="1.0" encoding="utf-8"?>
-<?mso-contentType ?>
-<FormTemplates xmlns="http://schemas.microsoft.com/sharepoint/v3/contenttype/forms">
-  <Display>DocumentLibraryForm</Display>
-  <Edit>DocumentLibraryForm</Edit>
-  <New>DocumentLibraryForm</New>
-</FormTemplates>
-</file>
-
-<file path=customXml/item3.xml><?xml version="1.0" encoding="utf-8"?>
-<p:properties xmlns:p="http://schemas.microsoft.com/office/2006/metadata/properties" xmlns:xsi="http://www.w3.org/2001/XMLSchema-instance" xmlns:pc="http://schemas.microsoft.com/office/infopath/2007/PartnerControls">
-  <documentManagement/>
-</p:properties>
-</file>
-
 <file path=customXml/itemProps1.xml><?xml version="1.0" encoding="utf-8"?>
-<ds:datastoreItem xmlns:ds="http://schemas.openxmlformats.org/officeDocument/2006/customXml" ds:itemID="{4958F31F-48F1-4D8E-9A56-89FE7D2842E9}"/>
+<ds:datastoreItem xmlns:ds="http://schemas.openxmlformats.org/officeDocument/2006/customXml" ds:itemID="{4CADB138-DECC-4859-B5B5-E1B915956F12}">
+  <ds:schemaRefs>
+    <ds:schemaRef ds:uri="http://schemas.microsoft.com/office/2006/documentManagement/types"/>
+    <ds:schemaRef ds:uri="http://schemas.microsoft.com/office/infopath/2007/PartnerControls"/>
+    <ds:schemaRef ds:uri="c0ca3e5b-9ab7-44cd-b0b8-9d4665ead01b"/>
+    <ds:schemaRef ds:uri="http://www.w3.org/XML/1998/namespace"/>
+    <ds:schemaRef ds:uri="http://purl.org/dc/terms/"/>
+    <ds:schemaRef ds:uri="c8046a0d-accb-4b8f-aa04-6b4c838de5cc"/>
+    <ds:schemaRef ds:uri="http://schemas.microsoft.com/office/2006/metadata/properties"/>
+    <ds:schemaRef ds:uri="http://schemas.openxmlformats.org/package/2006/metadata/core-properties"/>
+    <ds:schemaRef ds:uri="http://purl.org/dc/dcmitype/"/>
+    <ds:schemaRef ds:uri="http://purl.org/dc/elements/1.1/"/>
+  </ds:schemaRefs>
+</ds:datastoreItem>
 </file>
 
 <file path=customXml/itemProps2.xml><?xml version="1.0" encoding="utf-8"?>
-<ds:datastoreItem xmlns:ds="http://schemas.openxmlformats.org/officeDocument/2006/customXml" ds:itemID="{8828A39B-ED5E-46C6-A079-B2A6E43E24B0}"/>
+<ds:datastoreItem xmlns:ds="http://schemas.openxmlformats.org/officeDocument/2006/customXml" ds:itemID="{8828A39B-ED5E-46C6-A079-B2A6E43E24B0}">
+  <ds:schemaRefs>
+    <ds:schemaRef ds:uri="http://schemas.microsoft.com/sharepoint/v3/contenttype/forms"/>
+  </ds:schemaRefs>
+</ds:datastoreItem>
 </file>
 
 <file path=customXml/itemProps3.xml><?xml version="1.0" encoding="utf-8"?>
-<ds:datastoreItem xmlns:ds="http://schemas.openxmlformats.org/officeDocument/2006/customXml" ds:itemID="{4CADB138-DECC-4859-B5B5-E1B915956F12}"/>
+<ds:datastoreItem xmlns:ds="http://schemas.openxmlformats.org/officeDocument/2006/customXml" ds:itemID="{6A7863B9-34E3-4315-A3DD-BB435F17427B}">
+  <ds:schemaRefs>
+    <ds:schemaRef ds:uri="http://schemas.microsoft.com/office/2006/metadata/contentType"/>
+    <ds:schemaRef ds:uri="http://schemas.microsoft.com/office/2006/metadata/properties/metaAttributes"/>
+    <ds:schemaRef ds:uri="http://www.w3.org/2001/XMLSchema"/>
+    <ds:schemaRef ds:uri="http://schemas.microsoft.com/office/2006/metadata/properties"/>
+    <ds:schemaRef ds:uri="c8046a0d-accb-4b8f-aa04-6b4c838de5cc"/>
+    <ds:schemaRef ds:uri="c0ca3e5b-9ab7-44cd-b0b8-9d4665ead01b"/>
+    <ds:schemaRef ds:uri="http://schemas.microsoft.com/office/2006/documentManagement/types"/>
+    <ds:schemaRef ds:uri="http://schemas.microsoft.com/office/infopath/2007/PartnerControls"/>
+    <ds:schemaRef ds:uri="http://schemas.openxmlformats.org/package/2006/metadata/core-properties"/>
+    <ds:schemaRef ds:uri="http://purl.org/dc/elements/1.1/"/>
+    <ds:schemaRef ds:uri="http://purl.org/dc/terms/"/>
+    <ds:schemaRef ds:uri="http://schemas.microsoft.com/internal/obd"/>
+  </ds:schemaRefs>
+</ds:datastoreItem>
 </file>
</xml_diff>